<commit_message>
Renomeia e padroniza arquivos
</commit_message>
<xml_diff>
--- a/docs/Documentação da Arquitetura.docx
+++ b/docs/Documentação da Arquitetura.docx
@@ -647,19 +647,306 @@
           <w:sz w:val="28"/>
           <w:szCs w:val="28"/>
         </w:rPr>
-        <w:t>Escopo</w:t>
-      </w:r>
-    </w:p>
-    <w:p>
-      <w:pPr>
-        <w:pStyle w:val="ListParagraph"/>
-        <w:ind w:left="792"/>
-        <w:jc w:val="both"/>
-        <w:rPr>
-          <w:sz w:val="28"/>
-          <w:szCs w:val="28"/>
-        </w:rPr>
-      </w:pPr>
+        <w:t>Definições</w:t>
+      </w:r>
+    </w:p>
+    <w:p>
+      <w:pPr>
+        <w:pStyle w:val="ListParagraph"/>
+        <w:numPr>
+          <w:ilvl w:val="2"/>
+          <w:numId w:val="1"/>
+        </w:numPr>
+        <w:jc w:val="both"/>
+        <w:rPr>
+          <w:b/>
+          <w:bCs/>
+          <w:sz w:val="28"/>
+          <w:szCs w:val="28"/>
+        </w:rPr>
+      </w:pPr>
+      <w:r>
+        <w:rPr>
+          <w:b/>
+          <w:bCs/>
+          <w:sz w:val="28"/>
+          <w:szCs w:val="28"/>
+        </w:rPr>
+        <w:t xml:space="preserve"> Idioma</w:t>
+      </w:r>
+      <w:r>
+        <w:rPr>
+          <w:b/>
+          <w:bCs/>
+          <w:sz w:val="28"/>
+          <w:szCs w:val="28"/>
+        </w:rPr>
+        <w:tab/>
+      </w:r>
+    </w:p>
+    <w:p>
+      <w:pPr>
+        <w:pStyle w:val="ListParagraph"/>
+        <w:ind w:left="792" w:firstLine="432"/>
+        <w:jc w:val="both"/>
+        <w:rPr>
+          <w:sz w:val="28"/>
+          <w:szCs w:val="28"/>
+        </w:rPr>
+      </w:pPr>
+      <w:r>
+        <w:rPr>
+          <w:sz w:val="28"/>
+          <w:szCs w:val="28"/>
+        </w:rPr>
+        <w:t>Em relação ao idioma utilizado no desenvolvimento do projeto, a estratégia utilizada é utilizar o Inglês para termos técnicos específicos e Português para os termos do Domínio.</w:t>
+      </w:r>
+    </w:p>
+    <w:p>
+      <w:pPr>
+        <w:pStyle w:val="ListParagraph"/>
+        <w:ind w:left="792" w:firstLine="432"/>
+        <w:jc w:val="both"/>
+        <w:rPr>
+          <w:sz w:val="28"/>
+          <w:szCs w:val="28"/>
+        </w:rPr>
+      </w:pPr>
+      <w:r>
+        <w:rPr>
+          <w:sz w:val="28"/>
+          <w:szCs w:val="28"/>
+        </w:rPr>
+        <w:t>Ex</w:t>
+      </w:r>
+      <w:r>
+        <w:rPr>
+          <w:sz w:val="28"/>
+          <w:szCs w:val="28"/>
+        </w:rPr>
+        <w:t xml:space="preserve">: FornecedorRepository, sendo Fornecedor um termo próprio do Domínio, escrito em português, e Repository um termo técnico, escrito em </w:t>
+      </w:r>
+      <w:r>
+        <w:rPr>
+          <w:sz w:val="28"/>
+          <w:szCs w:val="28"/>
+        </w:rPr>
+        <w:t>inglês.</w:t>
+      </w:r>
+    </w:p>
+    <w:p>
+      <w:pPr>
+        <w:pStyle w:val="ListParagraph"/>
+        <w:numPr>
+          <w:ilvl w:val="2"/>
+          <w:numId w:val="1"/>
+        </w:numPr>
+        <w:jc w:val="both"/>
+        <w:rPr>
+          <w:b/>
+          <w:bCs/>
+          <w:sz w:val="28"/>
+          <w:szCs w:val="28"/>
+        </w:rPr>
+      </w:pPr>
+      <w:r>
+        <w:rPr>
+          <w:b/>
+          <w:bCs/>
+          <w:sz w:val="28"/>
+          <w:szCs w:val="28"/>
+        </w:rPr>
+        <w:t>Projetos</w:t>
+      </w:r>
+    </w:p>
+    <w:p>
+      <w:pPr>
+        <w:pStyle w:val="ListParagraph"/>
+        <w:ind w:firstLine="504"/>
+        <w:jc w:val="both"/>
+        <w:rPr>
+          <w:sz w:val="28"/>
+          <w:szCs w:val="28"/>
+        </w:rPr>
+      </w:pPr>
+      <w:r>
+        <w:rPr>
+          <w:sz w:val="28"/>
+          <w:szCs w:val="28"/>
+        </w:rPr>
+        <w:t xml:space="preserve">A nomenclatura segue o padrão </w:t>
+      </w:r>
+      <w:r>
+        <w:rPr>
+          <w:sz w:val="28"/>
+          <w:szCs w:val="28"/>
+        </w:rPr>
+        <w:t>EO. [Nome Camada], sendo</w:t>
+      </w:r>
+      <w:r>
+        <w:rPr>
+          <w:sz w:val="28"/>
+          <w:szCs w:val="28"/>
+        </w:rPr>
+        <w:t xml:space="preserve"> EO a sigla para Empréstimos Online.</w:t>
+      </w:r>
+    </w:p>
+    <w:p>
+      <w:pPr>
+        <w:pStyle w:val="ListParagraph"/>
+        <w:ind w:left="912"/>
+        <w:jc w:val="both"/>
+        <w:rPr>
+          <w:sz w:val="28"/>
+          <w:szCs w:val="28"/>
+        </w:rPr>
+      </w:pPr>
+      <w:r>
+        <w:rPr>
+          <w:sz w:val="28"/>
+          <w:szCs w:val="28"/>
+        </w:rPr>
+        <w:t xml:space="preserve">Ex: EO.UI, </w:t>
+      </w:r>
+      <w:r>
+        <w:rPr>
+          <w:sz w:val="28"/>
+          <w:szCs w:val="28"/>
+        </w:rPr>
+        <w:t>EO. Domain</w:t>
+      </w:r>
+      <w:r>
+        <w:rPr>
+          <w:sz w:val="28"/>
+          <w:szCs w:val="28"/>
+        </w:rPr>
+        <w:t xml:space="preserve">, </w:t>
+      </w:r>
+      <w:r>
+        <w:rPr>
+          <w:sz w:val="28"/>
+          <w:szCs w:val="28"/>
+        </w:rPr>
+        <w:t>EO. Infra</w:t>
+      </w:r>
+      <w:r>
+        <w:rPr>
+          <w:sz w:val="28"/>
+          <w:szCs w:val="28"/>
+        </w:rPr>
+        <w:t xml:space="preserve"> ....</w:t>
+      </w:r>
+    </w:p>
+    <w:p>
+      <w:pPr>
+        <w:pStyle w:val="ListParagraph"/>
+        <w:numPr>
+          <w:ilvl w:val="2"/>
+          <w:numId w:val="1"/>
+        </w:numPr>
+        <w:jc w:val="both"/>
+        <w:rPr>
+          <w:b/>
+          <w:bCs/>
+          <w:sz w:val="28"/>
+          <w:szCs w:val="28"/>
+        </w:rPr>
+      </w:pPr>
+      <w:r>
+        <w:rPr>
+          <w:b/>
+          <w:bCs/>
+          <w:sz w:val="28"/>
+          <w:szCs w:val="28"/>
+        </w:rPr>
+        <w:t>Nomenclaturas</w:t>
+      </w:r>
+    </w:p>
+    <w:p>
+      <w:pPr>
+        <w:pStyle w:val="ListParagraph"/>
+        <w:ind w:left="1224"/>
+        <w:jc w:val="both"/>
+        <w:rPr>
+          <w:sz w:val="28"/>
+          <w:szCs w:val="28"/>
+        </w:rPr>
+      </w:pPr>
+      <w:r>
+        <w:rPr>
+          <w:b/>
+          <w:bCs/>
+          <w:sz w:val="28"/>
+          <w:szCs w:val="28"/>
+        </w:rPr>
+        <w:t>Entidades:</w:t>
+      </w:r>
+      <w:r>
+        <w:rPr>
+          <w:b/>
+          <w:bCs/>
+          <w:sz w:val="28"/>
+          <w:szCs w:val="28"/>
+        </w:rPr>
+        <w:t xml:space="preserve"> </w:t>
+      </w:r>
+      <w:r>
+        <w:rPr>
+          <w:sz w:val="28"/>
+          <w:szCs w:val="28"/>
+        </w:rPr>
+        <w:t>Classes de negócio do nosso domínio, possuem próprias no banco de dados.</w:t>
+      </w:r>
+    </w:p>
+    <w:p>
+      <w:pPr>
+        <w:pStyle w:val="ListParagraph"/>
+        <w:ind w:left="1224"/>
+        <w:jc w:val="both"/>
+        <w:rPr>
+          <w:b/>
+          <w:bCs/>
+          <w:sz w:val="28"/>
+          <w:szCs w:val="28"/>
+        </w:rPr>
+      </w:pPr>
+      <w:r>
+        <w:rPr>
+          <w:b/>
+          <w:bCs/>
+          <w:sz w:val="28"/>
+          <w:szCs w:val="28"/>
+        </w:rPr>
+        <w:t>ViewModels:</w:t>
+      </w:r>
+      <w:r>
+        <w:rPr>
+          <w:sz w:val="28"/>
+          <w:szCs w:val="28"/>
+        </w:rPr>
+        <w:t xml:space="preserve"> Classes utilizadas para </w:t>
+      </w:r>
+      <w:r>
+        <w:rPr>
+          <w:sz w:val="28"/>
+          <w:szCs w:val="28"/>
+        </w:rPr>
+        <w:t>trafegar apenas as</w:t>
+      </w:r>
+      <w:r>
+        <w:rPr>
+          <w:sz w:val="28"/>
+          <w:szCs w:val="28"/>
+        </w:rPr>
+        <w:t xml:space="preserve"> informações </w:t>
+      </w:r>
+      <w:r>
+        <w:rPr>
+          <w:sz w:val="28"/>
+          <w:szCs w:val="28"/>
+        </w:rPr>
+        <w:t>necessárias em determinado input/output no sistema.</w:t>
+      </w:r>
     </w:p>
     <w:p>
       <w:pPr>
@@ -683,371 +970,6 @@
           <w:sz w:val="28"/>
           <w:szCs w:val="28"/>
         </w:rPr>
-        <w:t>Definições</w:t>
-      </w:r>
-    </w:p>
-    <w:p>
-      <w:pPr>
-        <w:pStyle w:val="ListParagraph"/>
-        <w:numPr>
-          <w:ilvl w:val="2"/>
-          <w:numId w:val="1"/>
-        </w:numPr>
-        <w:jc w:val="both"/>
-        <w:rPr>
-          <w:b/>
-          <w:bCs/>
-          <w:sz w:val="28"/>
-          <w:szCs w:val="28"/>
-        </w:rPr>
-      </w:pPr>
-      <w:r>
-        <w:rPr>
-          <w:b/>
-          <w:bCs/>
-          <w:sz w:val="28"/>
-          <w:szCs w:val="28"/>
-        </w:rPr>
-        <w:t xml:space="preserve"> Idioma</w:t>
-      </w:r>
-      <w:r>
-        <w:rPr>
-          <w:b/>
-          <w:bCs/>
-          <w:sz w:val="28"/>
-          <w:szCs w:val="28"/>
-        </w:rPr>
-        <w:tab/>
-      </w:r>
-    </w:p>
-    <w:p>
-      <w:pPr>
-        <w:pStyle w:val="ListParagraph"/>
-        <w:ind w:left="792" w:firstLine="432"/>
-        <w:jc w:val="both"/>
-        <w:rPr>
-          <w:sz w:val="28"/>
-          <w:szCs w:val="28"/>
-        </w:rPr>
-      </w:pPr>
-      <w:r>
-        <w:rPr>
-          <w:sz w:val="28"/>
-          <w:szCs w:val="28"/>
-        </w:rPr>
-        <w:t>Em relação ao idioma utilizado no desenvolvimento do projeto, a estratégia utilizada é utilizar o Inglês para termos técnicos específicos e Português para os termos do Domínio.</w:t>
-      </w:r>
-    </w:p>
-    <w:p>
-      <w:pPr>
-        <w:pStyle w:val="ListParagraph"/>
-        <w:ind w:left="792" w:firstLine="432"/>
-        <w:jc w:val="both"/>
-        <w:rPr>
-          <w:sz w:val="28"/>
-          <w:szCs w:val="28"/>
-        </w:rPr>
-      </w:pPr>
-      <w:r>
-        <w:rPr>
-          <w:sz w:val="28"/>
-          <w:szCs w:val="28"/>
-        </w:rPr>
-        <w:t>Ex</w:t>
-      </w:r>
-      <w:r>
-        <w:rPr>
-          <w:sz w:val="28"/>
-          <w:szCs w:val="28"/>
-        </w:rPr>
-        <w:t xml:space="preserve">: FornecedorRepository, sendo Fornecedor um termo próprio do Domínio, escrito em português, e Repository um termo técnico, escrito em </w:t>
-      </w:r>
-      <w:r>
-        <w:rPr>
-          <w:sz w:val="28"/>
-          <w:szCs w:val="28"/>
-        </w:rPr>
-        <w:t>inglês.</w:t>
-      </w:r>
-    </w:p>
-    <w:p>
-      <w:pPr>
-        <w:pStyle w:val="ListParagraph"/>
-        <w:numPr>
-          <w:ilvl w:val="2"/>
-          <w:numId w:val="1"/>
-        </w:numPr>
-        <w:jc w:val="both"/>
-        <w:rPr>
-          <w:b/>
-          <w:bCs/>
-          <w:sz w:val="28"/>
-          <w:szCs w:val="28"/>
-        </w:rPr>
-      </w:pPr>
-      <w:r>
-        <w:rPr>
-          <w:b/>
-          <w:bCs/>
-          <w:sz w:val="28"/>
-          <w:szCs w:val="28"/>
-        </w:rPr>
-        <w:t>Projetos</w:t>
-      </w:r>
-    </w:p>
-    <w:p>
-      <w:pPr>
-        <w:pStyle w:val="ListParagraph"/>
-        <w:ind w:firstLine="504"/>
-        <w:jc w:val="both"/>
-        <w:rPr>
-          <w:sz w:val="28"/>
-          <w:szCs w:val="28"/>
-        </w:rPr>
-      </w:pPr>
-      <w:r>
-        <w:rPr>
-          <w:sz w:val="28"/>
-          <w:szCs w:val="28"/>
-        </w:rPr>
-        <w:t xml:space="preserve">A nomenclatura segue o padrão </w:t>
-      </w:r>
-      <w:proofErr w:type="gramStart"/>
-      <w:r>
-        <w:rPr>
-          <w:sz w:val="28"/>
-          <w:szCs w:val="28"/>
-        </w:rPr>
-        <w:t>EO.[</w:t>
-      </w:r>
-      <w:proofErr w:type="gramEnd"/>
-      <w:r>
-        <w:rPr>
-          <w:sz w:val="28"/>
-          <w:szCs w:val="28"/>
-        </w:rPr>
-        <w:t>NomeCamada],  sendo EO a sigla para Empréstimos Online.</w:t>
-      </w:r>
-    </w:p>
-    <w:p>
-      <w:pPr>
-        <w:pStyle w:val="ListParagraph"/>
-        <w:ind w:left="912"/>
-        <w:jc w:val="both"/>
-        <w:rPr>
-          <w:sz w:val="28"/>
-          <w:szCs w:val="28"/>
-        </w:rPr>
-      </w:pPr>
-      <w:r>
-        <w:rPr>
-          <w:sz w:val="28"/>
-          <w:szCs w:val="28"/>
-        </w:rPr>
-        <w:t xml:space="preserve">Ex: EO.UI, </w:t>
-      </w:r>
-      <w:proofErr w:type="gramStart"/>
-      <w:r>
-        <w:rPr>
-          <w:sz w:val="28"/>
-          <w:szCs w:val="28"/>
-        </w:rPr>
-        <w:t>EO.Domain</w:t>
-      </w:r>
-      <w:proofErr w:type="gramEnd"/>
-      <w:r>
-        <w:rPr>
-          <w:sz w:val="28"/>
-          <w:szCs w:val="28"/>
-        </w:rPr>
-        <w:t xml:space="preserve">, </w:t>
-      </w:r>
-      <w:proofErr w:type="spellStart"/>
-      <w:r>
-        <w:rPr>
-          <w:sz w:val="28"/>
-          <w:szCs w:val="28"/>
-        </w:rPr>
-        <w:t>EO.Infra</w:t>
-      </w:r>
-      <w:proofErr w:type="spellEnd"/>
-      <w:r>
-        <w:rPr>
-          <w:sz w:val="28"/>
-          <w:szCs w:val="28"/>
-        </w:rPr>
-        <w:t xml:space="preserve"> ....</w:t>
-      </w:r>
-    </w:p>
-    <w:p>
-      <w:pPr>
-        <w:pStyle w:val="ListParagraph"/>
-        <w:numPr>
-          <w:ilvl w:val="2"/>
-          <w:numId w:val="1"/>
-        </w:numPr>
-        <w:jc w:val="both"/>
-        <w:rPr>
-          <w:b/>
-          <w:bCs/>
-          <w:sz w:val="28"/>
-          <w:szCs w:val="28"/>
-        </w:rPr>
-      </w:pPr>
-      <w:r>
-        <w:rPr>
-          <w:b/>
-          <w:bCs/>
-          <w:sz w:val="28"/>
-          <w:szCs w:val="28"/>
-        </w:rPr>
-        <w:t>Nomenclaturas</w:t>
-      </w:r>
-    </w:p>
-    <w:p>
-      <w:pPr>
-        <w:pStyle w:val="ListParagraph"/>
-        <w:ind w:left="1224"/>
-        <w:jc w:val="both"/>
-        <w:rPr>
-          <w:sz w:val="28"/>
-          <w:szCs w:val="28"/>
-        </w:rPr>
-      </w:pPr>
-      <w:r>
-        <w:rPr>
-          <w:b/>
-          <w:bCs/>
-          <w:sz w:val="28"/>
-          <w:szCs w:val="28"/>
-        </w:rPr>
-        <w:t>Entidades:</w:t>
-      </w:r>
-      <w:r>
-        <w:rPr>
-          <w:b/>
-          <w:bCs/>
-          <w:sz w:val="28"/>
-          <w:szCs w:val="28"/>
-        </w:rPr>
-        <w:t xml:space="preserve"> </w:t>
-      </w:r>
-      <w:r>
-        <w:rPr>
-          <w:sz w:val="28"/>
-          <w:szCs w:val="28"/>
-        </w:rPr>
-        <w:t>Classes de negócio do nosso domínio, possuem próprias no banco de dados.</w:t>
-      </w:r>
-    </w:p>
-    <w:p>
-      <w:pPr>
-        <w:pStyle w:val="ListParagraph"/>
-        <w:ind w:left="1224"/>
-        <w:jc w:val="both"/>
-        <w:rPr>
-          <w:sz w:val="28"/>
-          <w:szCs w:val="28"/>
-        </w:rPr>
-      </w:pPr>
-      <w:r>
-        <w:rPr>
-          <w:b/>
-          <w:bCs/>
-          <w:sz w:val="28"/>
-          <w:szCs w:val="28"/>
-        </w:rPr>
-        <w:t>ViewModels:</w:t>
-      </w:r>
-      <w:r>
-        <w:rPr>
-          <w:sz w:val="28"/>
-          <w:szCs w:val="28"/>
-        </w:rPr>
-        <w:t xml:space="preserve"> Classes utilizadas para </w:t>
-      </w:r>
-      <w:r>
-        <w:rPr>
-          <w:sz w:val="28"/>
-          <w:szCs w:val="28"/>
-        </w:rPr>
-        <w:t>trafegar apenas as</w:t>
-      </w:r>
-      <w:r>
-        <w:rPr>
-          <w:sz w:val="28"/>
-          <w:szCs w:val="28"/>
-        </w:rPr>
-        <w:t xml:space="preserve"> informações </w:t>
-      </w:r>
-      <w:r>
-        <w:rPr>
-          <w:sz w:val="28"/>
-          <w:szCs w:val="28"/>
-        </w:rPr>
-        <w:t>necessárias em determinado input/output no sistema.</w:t>
-      </w:r>
-    </w:p>
-    <w:p>
-      <w:pPr>
-        <w:pStyle w:val="ListParagraph"/>
-        <w:numPr>
-          <w:ilvl w:val="1"/>
-          <w:numId w:val="1"/>
-        </w:numPr>
-        <w:jc w:val="both"/>
-        <w:rPr>
-          <w:b/>
-          <w:bCs/>
-          <w:sz w:val="28"/>
-          <w:szCs w:val="28"/>
-        </w:rPr>
-      </w:pPr>
-      <w:r>
-        <w:rPr>
-          <w:b/>
-          <w:bCs/>
-          <w:sz w:val="28"/>
-          <w:szCs w:val="28"/>
-        </w:rPr>
-        <w:t>Referências</w:t>
-      </w:r>
-    </w:p>
-    <w:p>
-      <w:pPr>
-        <w:pStyle w:val="ListParagraph"/>
-        <w:ind w:left="792"/>
-        <w:jc w:val="both"/>
-        <w:rPr>
-          <w:b/>
-          <w:bCs/>
-          <w:sz w:val="28"/>
-          <w:szCs w:val="28"/>
-        </w:rPr>
-      </w:pPr>
-    </w:p>
-    <w:p>
-      <w:pPr>
-        <w:pStyle w:val="ListParagraph"/>
-        <w:numPr>
-          <w:ilvl w:val="1"/>
-          <w:numId w:val="1"/>
-        </w:numPr>
-        <w:jc w:val="both"/>
-        <w:rPr>
-          <w:b/>
-          <w:bCs/>
-          <w:sz w:val="28"/>
-          <w:szCs w:val="28"/>
-        </w:rPr>
-      </w:pPr>
-      <w:r>
-        <w:rPr>
-          <w:b/>
-          <w:bCs/>
-          <w:sz w:val="28"/>
-          <w:szCs w:val="28"/>
-        </w:rPr>
         <w:t>Visão Geral</w:t>
       </w:r>
     </w:p>
@@ -1086,115 +1008,141 @@
     <w:p>
       <w:pPr>
         <w:pStyle w:val="ListParagraph"/>
-        <w:ind w:left="360"/>
-        <w:jc w:val="both"/>
-        <w:rPr>
-          <w:b/>
-          <w:bCs/>
-          <w:sz w:val="28"/>
-          <w:szCs w:val="28"/>
-        </w:rPr>
-      </w:pPr>
-    </w:p>
-    <w:p>
-      <w:pPr>
-        <w:pStyle w:val="ListParagraph"/>
-        <w:ind w:left="360"/>
-        <w:jc w:val="both"/>
-        <w:rPr>
-          <w:b/>
-          <w:bCs/>
-          <w:sz w:val="28"/>
-          <w:szCs w:val="28"/>
-        </w:rPr>
-      </w:pPr>
-    </w:p>
-    <w:p>
-      <w:pPr>
-        <w:pStyle w:val="ListParagraph"/>
-        <w:ind w:left="360"/>
-        <w:jc w:val="both"/>
-        <w:rPr>
-          <w:b/>
-          <w:bCs/>
-          <w:sz w:val="28"/>
-          <w:szCs w:val="28"/>
-        </w:rPr>
-      </w:pPr>
-    </w:p>
-    <w:p>
-      <w:pPr>
-        <w:pStyle w:val="ListParagraph"/>
-        <w:ind w:left="360"/>
-        <w:jc w:val="both"/>
-        <w:rPr>
-          <w:b/>
-          <w:bCs/>
-          <w:sz w:val="28"/>
-          <w:szCs w:val="28"/>
-        </w:rPr>
-      </w:pPr>
-    </w:p>
-    <w:p>
-      <w:pPr>
-        <w:pStyle w:val="ListParagraph"/>
-        <w:ind w:left="360"/>
-        <w:jc w:val="both"/>
-        <w:rPr>
-          <w:b/>
-          <w:bCs/>
-          <w:sz w:val="28"/>
-          <w:szCs w:val="28"/>
-        </w:rPr>
-      </w:pPr>
-    </w:p>
-    <w:p>
-      <w:pPr>
-        <w:pStyle w:val="ListParagraph"/>
-        <w:ind w:left="360"/>
-        <w:jc w:val="both"/>
-        <w:rPr>
-          <w:b/>
-          <w:bCs/>
-          <w:sz w:val="28"/>
-          <w:szCs w:val="28"/>
-        </w:rPr>
-      </w:pPr>
-    </w:p>
-    <w:p>
-      <w:pPr>
-        <w:pStyle w:val="ListParagraph"/>
-        <w:ind w:left="360"/>
-        <w:jc w:val="both"/>
-        <w:rPr>
-          <w:b/>
-          <w:bCs/>
-          <w:sz w:val="28"/>
-          <w:szCs w:val="28"/>
-        </w:rPr>
-      </w:pPr>
-    </w:p>
-    <w:p>
-      <w:pPr>
-        <w:pStyle w:val="ListParagraph"/>
-        <w:ind w:left="360"/>
-        <w:jc w:val="both"/>
-        <w:rPr>
-          <w:b/>
-          <w:bCs/>
-          <w:sz w:val="28"/>
-          <w:szCs w:val="28"/>
-        </w:rPr>
-      </w:pPr>
-    </w:p>
-    <w:p>
-      <w:pPr>
-        <w:pStyle w:val="ListParagraph"/>
-        <w:ind w:left="360"/>
-        <w:jc w:val="both"/>
-        <w:rPr>
-          <w:b/>
-          <w:bCs/>
+        <w:ind w:firstLine="696"/>
+        <w:jc w:val="both"/>
+        <w:rPr>
+          <w:sz w:val="28"/>
+          <w:szCs w:val="28"/>
+        </w:rPr>
+      </w:pPr>
+    </w:p>
+    <w:p>
+      <w:pPr>
+        <w:pStyle w:val="ListParagraph"/>
+        <w:ind w:firstLine="696"/>
+        <w:jc w:val="both"/>
+        <w:rPr>
+          <w:sz w:val="28"/>
+          <w:szCs w:val="28"/>
+        </w:rPr>
+      </w:pPr>
+    </w:p>
+    <w:p>
+      <w:pPr>
+        <w:pStyle w:val="ListParagraph"/>
+        <w:ind w:firstLine="696"/>
+        <w:jc w:val="both"/>
+        <w:rPr>
+          <w:sz w:val="28"/>
+          <w:szCs w:val="28"/>
+        </w:rPr>
+      </w:pPr>
+    </w:p>
+    <w:p>
+      <w:pPr>
+        <w:pStyle w:val="ListParagraph"/>
+        <w:ind w:firstLine="696"/>
+        <w:jc w:val="both"/>
+        <w:rPr>
+          <w:sz w:val="28"/>
+          <w:szCs w:val="28"/>
+        </w:rPr>
+      </w:pPr>
+    </w:p>
+    <w:p>
+      <w:pPr>
+        <w:pStyle w:val="ListParagraph"/>
+        <w:ind w:firstLine="696"/>
+        <w:jc w:val="both"/>
+        <w:rPr>
+          <w:sz w:val="28"/>
+          <w:szCs w:val="28"/>
+        </w:rPr>
+      </w:pPr>
+    </w:p>
+    <w:p>
+      <w:pPr>
+        <w:pStyle w:val="ListParagraph"/>
+        <w:ind w:firstLine="696"/>
+        <w:jc w:val="both"/>
+        <w:rPr>
+          <w:sz w:val="28"/>
+          <w:szCs w:val="28"/>
+        </w:rPr>
+      </w:pPr>
+    </w:p>
+    <w:p>
+      <w:pPr>
+        <w:pStyle w:val="ListParagraph"/>
+        <w:ind w:firstLine="696"/>
+        <w:jc w:val="both"/>
+        <w:rPr>
+          <w:sz w:val="28"/>
+          <w:szCs w:val="28"/>
+        </w:rPr>
+      </w:pPr>
+    </w:p>
+    <w:p>
+      <w:pPr>
+        <w:pStyle w:val="ListParagraph"/>
+        <w:ind w:firstLine="696"/>
+        <w:jc w:val="both"/>
+        <w:rPr>
+          <w:sz w:val="28"/>
+          <w:szCs w:val="28"/>
+        </w:rPr>
+      </w:pPr>
+    </w:p>
+    <w:p>
+      <w:pPr>
+        <w:pStyle w:val="ListParagraph"/>
+        <w:ind w:firstLine="696"/>
+        <w:jc w:val="both"/>
+        <w:rPr>
+          <w:sz w:val="28"/>
+          <w:szCs w:val="28"/>
+        </w:rPr>
+      </w:pPr>
+    </w:p>
+    <w:p>
+      <w:pPr>
+        <w:pStyle w:val="ListParagraph"/>
+        <w:ind w:firstLine="696"/>
+        <w:jc w:val="both"/>
+        <w:rPr>
+          <w:sz w:val="28"/>
+          <w:szCs w:val="28"/>
+        </w:rPr>
+      </w:pPr>
+    </w:p>
+    <w:p>
+      <w:pPr>
+        <w:pStyle w:val="ListParagraph"/>
+        <w:ind w:firstLine="696"/>
+        <w:jc w:val="both"/>
+        <w:rPr>
+          <w:sz w:val="28"/>
+          <w:szCs w:val="28"/>
+        </w:rPr>
+      </w:pPr>
+    </w:p>
+    <w:p>
+      <w:pPr>
+        <w:pStyle w:val="ListParagraph"/>
+        <w:ind w:firstLine="696"/>
+        <w:jc w:val="both"/>
+        <w:rPr>
+          <w:sz w:val="28"/>
+          <w:szCs w:val="28"/>
+        </w:rPr>
+      </w:pPr>
+    </w:p>
+    <w:p>
+      <w:pPr>
+        <w:pStyle w:val="ListParagraph"/>
+        <w:ind w:firstLine="696"/>
+        <w:jc w:val="both"/>
+        <w:rPr>
           <w:sz w:val="28"/>
           <w:szCs w:val="28"/>
         </w:rPr>
@@ -1248,21 +1196,7 @@
           <w:sz w:val="28"/>
           <w:szCs w:val="28"/>
         </w:rPr>
-        <w:t>aplicação</w:t>
-      </w:r>
-      <w:r>
-        <w:rPr>
-          <w:sz w:val="28"/>
-          <w:szCs w:val="28"/>
-        </w:rPr>
-        <w:t xml:space="preserve"> possui o Postgres como banco de dados</w:t>
-      </w:r>
-      <w:r>
-        <w:rPr>
-          <w:sz w:val="28"/>
-          <w:szCs w:val="28"/>
-        </w:rPr>
-        <w:t xml:space="preserve"> e </w:t>
+        <w:t xml:space="preserve">aplicação possui o Postgres como banco de dados e </w:t>
       </w:r>
       <w:r>
         <w:rPr>
@@ -2275,49 +2209,7 @@
           <w:sz w:val="28"/>
           <w:szCs w:val="28"/>
         </w:rPr>
-        <w:t xml:space="preserve">Na camada de </w:t>
-      </w:r>
-      <w:r>
-        <w:rPr>
-          <w:sz w:val="28"/>
-          <w:szCs w:val="28"/>
-        </w:rPr>
-        <w:t>aplicação</w:t>
-      </w:r>
-      <w:r>
-        <w:rPr>
-          <w:sz w:val="28"/>
-          <w:szCs w:val="28"/>
-        </w:rPr>
-        <w:t xml:space="preserve"> </w:t>
-      </w:r>
-      <w:r>
-        <w:rPr>
-          <w:sz w:val="28"/>
-          <w:szCs w:val="28"/>
-        </w:rPr>
-        <w:t>temos</w:t>
-      </w:r>
-      <w:r>
-        <w:rPr>
-          <w:sz w:val="28"/>
-          <w:szCs w:val="28"/>
-        </w:rPr>
-        <w:t xml:space="preserve"> </w:t>
-      </w:r>
-      <w:r>
-        <w:rPr>
-          <w:sz w:val="28"/>
-          <w:szCs w:val="28"/>
-        </w:rPr>
-        <w:t>as</w:t>
-      </w:r>
-      <w:r>
-        <w:rPr>
-          <w:sz w:val="28"/>
-          <w:szCs w:val="28"/>
-        </w:rPr>
-        <w:t xml:space="preserve"> </w:t>
+        <w:t xml:space="preserve">Na camada de aplicação temos as </w:t>
       </w:r>
       <w:r>
         <w:rPr>
@@ -2362,16 +2254,7 @@
           <w:sz w:val="28"/>
           <w:szCs w:val="28"/>
         </w:rPr>
-        <w:t>ViewModels</w:t>
-      </w:r>
-      <w:r>
-        <w:rPr>
-          <w:b/>
-          <w:bCs/>
-          <w:sz w:val="28"/>
-          <w:szCs w:val="28"/>
-        </w:rPr>
-        <w:t xml:space="preserve"> </w:t>
+        <w:t xml:space="preserve">ViewModels </w:t>
       </w:r>
       <w:r>
         <w:rPr>
@@ -3076,16 +2959,7 @@
           <w:sz w:val="28"/>
           <w:szCs w:val="28"/>
         </w:rPr>
-        <w:t>Configurations</w:t>
-      </w:r>
-      <w:r>
-        <w:rPr>
-          <w:b/>
-          <w:bCs/>
-          <w:sz w:val="28"/>
-          <w:szCs w:val="28"/>
-        </w:rPr>
-        <w:t xml:space="preserve">, </w:t>
+        <w:t xml:space="preserve">Configurations, </w:t>
       </w:r>
       <w:r>
         <w:rPr>

</xml_diff>